<commit_message>
Refactor bread section in inventory calculators and introduce new product options
- Updated the bread section label to remove "Supplies" for clarity.
- Replaced existing bread product entries with new options, including Great Value White, Kroger White Sandwich, and several others, along with their sizes, prices, and per sandwich costs.
- Enhanced the overall variety of bread selections available to users in both the main and redesigned inventory calculator files.
</commit_message>
<xml_diff>
--- a/TSP_Group_Event_Planning_Guide.docx
+++ b/TSP_Group_Event_Planning_Guide.docx
@@ -1265,715 +1265,6 @@
           <w:szCs w:val="22"/>
         </w:rPr>
         <w:t xml:space="preserve">All ingredients should be purchased centrally by one or two designated shoppers — not by individual volunteers. This ensures product consistency and maintains the cold chain from store to event.</w:t>
-      </w:r>
-    </w:p>
-    <w:tbl>
-      <w:tblPr>
-        <w:tblW w:type="dxa" w:w="9360"/>
-        <w:tblBorders>
-          <w:top w:val="single" w:color="auto" w:sz="4"/>
-          <w:left w:val="single" w:color="auto" w:sz="4"/>
-          <w:bottom w:val="single" w:color="auto" w:sz="4"/>
-          <w:right w:val="single" w:color="auto" w:sz="4"/>
-          <w:insideH w:val="single" w:color="auto" w:sz="4"/>
-          <w:insideV w:val="single" w:color="auto" w:sz="4"/>
-        </w:tblBorders>
-      </w:tblPr>
-      <w:tblGrid>
-        <w:gridCol w:w="2340"/>
-        <w:gridCol w:w="3510"/>
-        <w:gridCol w:w="1755"/>
-        <w:gridCol w:w="1755"/>
-      </w:tblGrid>
-      <w:tr>
-        <w:trPr>
-          <w:tblHeader/>
-        </w:trPr>
-        <w:tc>
-          <w:tcPr>
-            <w:tcW w:type="dxa" w:w="2340"/>
-            <w:shd w:fill="236383" w:val="clear"/>
-            <w:vAlign w:val="center"/>
-          </w:tcPr>
-          <w:p>
-            <w:pPr>
-              <w:spacing w:before="60" w:after="60"/>
-              <w:jc w:val="left"/>
-            </w:pPr>
-            <w:r>
-              <w:rPr>
-                <w:rFonts w:ascii="Calibri" w:cs="Calibri" w:eastAsia="Calibri" w:hAnsi="Calibri"/>
-                <w:b/>
-                <w:bCs/>
-                <w:color w:val="FFFFFF"/>
-                <w:sz w:val="20"/>
-                <w:szCs w:val="20"/>
-              </w:rPr>
-              <w:t xml:space="preserve">Ingredient</w:t>
-            </w:r>
-          </w:p>
-        </w:tc>
-        <w:tc>
-          <w:tcPr>
-            <w:tcW w:type="dxa" w:w="3510"/>
-            <w:shd w:fill="236383" w:val="clear"/>
-            <w:vAlign w:val="center"/>
-          </w:tcPr>
-          <w:p>
-            <w:pPr>
-              <w:spacing w:before="60" w:after="60"/>
-              <w:jc w:val="left"/>
-            </w:pPr>
-            <w:r>
-              <w:rPr>
-                <w:rFonts w:ascii="Calibri" w:cs="Calibri" w:eastAsia="Calibri" w:hAnsi="Calibri"/>
-                <w:b/>
-                <w:bCs/>
-                <w:color w:val="FFFFFF"/>
-                <w:sz w:val="20"/>
-                <w:szCs w:val="20"/>
-              </w:rPr>
-              <w:t xml:space="preserve">Recommended Product</w:t>
-            </w:r>
-          </w:p>
-        </w:tc>
-        <w:tc>
-          <w:tcPr>
-            <w:tcW w:type="dxa" w:w="1755"/>
-            <w:shd w:fill="236383" w:val="clear"/>
-            <w:vAlign w:val="center"/>
-          </w:tcPr>
-          <w:p>
-            <w:pPr>
-              <w:spacing w:before="60" w:after="60"/>
-              <w:jc w:val="center"/>
-            </w:pPr>
-            <w:r>
-              <w:rPr>
-                <w:rFonts w:ascii="Calibri" w:cs="Calibri" w:eastAsia="Calibri" w:hAnsi="Calibri"/>
-                <w:b/>
-                <w:bCs/>
-                <w:color w:val="FFFFFF"/>
-                <w:sz w:val="20"/>
-                <w:szCs w:val="20"/>
-              </w:rPr>
-              <w:t xml:space="preserve">Serves</w:t>
-            </w:r>
-          </w:p>
-        </w:tc>
-        <w:tc>
-          <w:tcPr>
-            <w:tcW w:type="dxa" w:w="1755"/>
-            <w:shd w:fill="236383" w:val="clear"/>
-            <w:vAlign w:val="center"/>
-          </w:tcPr>
-          <w:p>
-            <w:pPr>
-              <w:spacing w:before="60" w:after="60"/>
-              <w:jc w:val="center"/>
-            </w:pPr>
-            <w:r>
-              <w:rPr>
-                <w:rFonts w:ascii="Calibri" w:cs="Calibri" w:eastAsia="Calibri" w:hAnsi="Calibri"/>
-                <w:b/>
-                <w:bCs/>
-                <w:color w:val="FFFFFF"/>
-                <w:sz w:val="20"/>
-                <w:szCs w:val="20"/>
-              </w:rPr>
-              <w:t xml:space="preserve">Approx. Cost</w:t>
-            </w:r>
-          </w:p>
-        </w:tc>
-      </w:tr>
-      <w:tr>
-        <w:tc>
-          <w:tcPr>
-            <w:tcW w:type="dxa" w:w="2340"/>
-            <w:shd w:fill="F5F7F9" w:val="clear"/>
-            <w:vAlign w:val="center"/>
-          </w:tcPr>
-          <w:p>
-            <w:pPr>
-              <w:spacing w:before="60" w:after="60"/>
-              <w:jc w:val="left"/>
-            </w:pPr>
-            <w:r>
-              <w:rPr>
-                <w:rFonts w:ascii="Calibri" w:cs="Calibri" w:eastAsia="Calibri" w:hAnsi="Calibri"/>
-                <w:b w:val="false"/>
-                <w:bCs w:val="false"/>
-                <w:color w:val="2c3e50"/>
-                <w:sz w:val="20"/>
-                <w:szCs w:val="20"/>
-              </w:rPr>
-              <w:t xml:space="preserve">Turkey</w:t>
-            </w:r>
-          </w:p>
-        </w:tc>
-        <w:tc>
-          <w:tcPr>
-            <w:tcW w:type="dxa" w:w="3510"/>
-            <w:shd w:fill="F5F7F9" w:val="clear"/>
-            <w:vAlign w:val="center"/>
-          </w:tcPr>
-          <w:p>
-            <w:pPr>
-              <w:spacing w:before="60" w:after="60"/>
-              <w:jc w:val="left"/>
-            </w:pPr>
-            <w:r>
-              <w:rPr>
-                <w:rFonts w:ascii="Calibri" w:cs="Calibri" w:eastAsia="Calibri" w:hAnsi="Calibri"/>
-                <w:b w:val="false"/>
-                <w:bCs w:val="false"/>
-                <w:color w:val="2c3e50"/>
-                <w:sz w:val="20"/>
-                <w:szCs w:val="20"/>
-              </w:rPr>
-              <w:t xml:space="preserve">Kirkland Turkey Breast 3-pack</w:t>
-            </w:r>
-          </w:p>
-        </w:tc>
-        <w:tc>
-          <w:tcPr>
-            <w:tcW w:type="dxa" w:w="1755"/>
-            <w:shd w:fill="F5F7F9" w:val="clear"/>
-            <w:vAlign w:val="center"/>
-          </w:tcPr>
-          <w:p>
-            <w:pPr>
-              <w:spacing w:before="60" w:after="60"/>
-              <w:jc w:val="center"/>
-            </w:pPr>
-            <w:r>
-              <w:rPr>
-                <w:rFonts w:ascii="Calibri" w:cs="Calibri" w:eastAsia="Calibri" w:hAnsi="Calibri"/>
-                <w:b w:val="false"/>
-                <w:bCs w:val="false"/>
-                <w:color w:val="2c3e50"/>
-                <w:sz w:val="20"/>
-                <w:szCs w:val="20"/>
-              </w:rPr>
-              <w:t xml:space="preserve">~40 sandwiches</w:t>
-            </w:r>
-          </w:p>
-        </w:tc>
-        <w:tc>
-          <w:tcPr>
-            <w:tcW w:type="dxa" w:w="1755"/>
-            <w:shd w:fill="F5F7F9" w:val="clear"/>
-            <w:vAlign w:val="center"/>
-          </w:tcPr>
-          <w:p>
-            <w:pPr>
-              <w:spacing w:before="60" w:after="60"/>
-              <w:jc w:val="center"/>
-            </w:pPr>
-            <w:r>
-              <w:rPr>
-                <w:rFonts w:ascii="Calibri" w:cs="Calibri" w:eastAsia="Calibri" w:hAnsi="Calibri"/>
-                <w:b w:val="false"/>
-                <w:bCs w:val="false"/>
-                <w:color w:val="2c3e50"/>
-                <w:sz w:val="20"/>
-                <w:szCs w:val="20"/>
-              </w:rPr>
-              <w:t xml:space="preserve">~$15.99</w:t>
-            </w:r>
-          </w:p>
-        </w:tc>
-      </w:tr>
-      <w:tr>
-        <w:tc>
-          <w:tcPr>
-            <w:tcW w:type="dxa" w:w="2340"/>
-            <w:vAlign w:val="center"/>
-          </w:tcPr>
-          <w:p>
-            <w:pPr>
-              <w:spacing w:before="60" w:after="60"/>
-              <w:jc w:val="left"/>
-            </w:pPr>
-            <w:r>
-              <w:rPr>
-                <w:rFonts w:ascii="Calibri" w:cs="Calibri" w:eastAsia="Calibri" w:hAnsi="Calibri"/>
-                <w:b w:val="false"/>
-                <w:bCs w:val="false"/>
-                <w:color w:val="2c3e50"/>
-                <w:sz w:val="20"/>
-                <w:szCs w:val="20"/>
-              </w:rPr>
-              <w:t xml:space="preserve">Ham</w:t>
-            </w:r>
-          </w:p>
-        </w:tc>
-        <w:tc>
-          <w:tcPr>
-            <w:tcW w:type="dxa" w:w="3510"/>
-            <w:vAlign w:val="center"/>
-          </w:tcPr>
-          <w:p>
-            <w:pPr>
-              <w:spacing w:before="60" w:after="60"/>
-              <w:jc w:val="left"/>
-            </w:pPr>
-            <w:r>
-              <w:rPr>
-                <w:rFonts w:ascii="Calibri" w:cs="Calibri" w:eastAsia="Calibri" w:hAnsi="Calibri"/>
-                <w:b w:val="false"/>
-                <w:bCs w:val="false"/>
-                <w:color w:val="2c3e50"/>
-                <w:sz w:val="20"/>
-                <w:szCs w:val="20"/>
-              </w:rPr>
-              <w:t xml:space="preserve">Kirkland Ham 2-pack</w:t>
-            </w:r>
-          </w:p>
-        </w:tc>
-        <w:tc>
-          <w:tcPr>
-            <w:tcW w:type="dxa" w:w="1755"/>
-            <w:vAlign w:val="center"/>
-          </w:tcPr>
-          <w:p>
-            <w:pPr>
-              <w:spacing w:before="60" w:after="60"/>
-              <w:jc w:val="center"/>
-            </w:pPr>
-            <w:r>
-              <w:rPr>
-                <w:rFonts w:ascii="Calibri" w:cs="Calibri" w:eastAsia="Calibri" w:hAnsi="Calibri"/>
-                <w:b w:val="false"/>
-                <w:bCs w:val="false"/>
-                <w:color w:val="2c3e50"/>
-                <w:sz w:val="20"/>
-                <w:szCs w:val="20"/>
-              </w:rPr>
-              <w:t xml:space="preserve">~26 sandwiches</w:t>
-            </w:r>
-          </w:p>
-        </w:tc>
-        <w:tc>
-          <w:tcPr>
-            <w:tcW w:type="dxa" w:w="1755"/>
-            <w:vAlign w:val="center"/>
-          </w:tcPr>
-          <w:p>
-            <w:pPr>
-              <w:spacing w:before="60" w:after="60"/>
-              <w:jc w:val="center"/>
-            </w:pPr>
-            <w:r>
-              <w:rPr>
-                <w:rFonts w:ascii="Calibri" w:cs="Calibri" w:eastAsia="Calibri" w:hAnsi="Calibri"/>
-                <w:b w:val="false"/>
-                <w:bCs w:val="false"/>
-                <w:color w:val="2c3e50"/>
-                <w:sz w:val="20"/>
-                <w:szCs w:val="20"/>
-              </w:rPr>
-              <w:t xml:space="preserve">~$12.49</w:t>
-            </w:r>
-          </w:p>
-        </w:tc>
-      </w:tr>
-      <w:tr>
-        <w:tc>
-          <w:tcPr>
-            <w:tcW w:type="dxa" w:w="2340"/>
-            <w:shd w:fill="F5F7F9" w:val="clear"/>
-            <w:vAlign w:val="center"/>
-          </w:tcPr>
-          <w:p>
-            <w:pPr>
-              <w:spacing w:before="60" w:after="60"/>
-              <w:jc w:val="left"/>
-            </w:pPr>
-            <w:r>
-              <w:rPr>
-                <w:rFonts w:ascii="Calibri" w:cs="Calibri" w:eastAsia="Calibri" w:hAnsi="Calibri"/>
-                <w:b w:val="false"/>
-                <w:bCs w:val="false"/>
-                <w:color w:val="2c3e50"/>
-                <w:sz w:val="20"/>
-                <w:szCs w:val="20"/>
-              </w:rPr>
-              <w:t xml:space="preserve">Cheese</w:t>
-            </w:r>
-          </w:p>
-        </w:tc>
-        <w:tc>
-          <w:tcPr>
-            <w:tcW w:type="dxa" w:w="3510"/>
-            <w:shd w:fill="F5F7F9" w:val="clear"/>
-            <w:vAlign w:val="center"/>
-          </w:tcPr>
-          <w:p>
-            <w:pPr>
-              <w:spacing w:before="60" w:after="60"/>
-              <w:jc w:val="left"/>
-            </w:pPr>
-            <w:r>
-              <w:rPr>
-                <w:rFonts w:ascii="Calibri" w:cs="Calibri" w:eastAsia="Calibri" w:hAnsi="Calibri"/>
-                <w:b w:val="false"/>
-                <w:bCs w:val="false"/>
-                <w:color w:val="2c3e50"/>
-                <w:sz w:val="20"/>
-                <w:szCs w:val="20"/>
-              </w:rPr>
-              <w:t xml:space="preserve">Adams Reserve New York Cheddar (sliced)</w:t>
-            </w:r>
-          </w:p>
-        </w:tc>
-        <w:tc>
-          <w:tcPr>
-            <w:tcW w:type="dxa" w:w="1755"/>
-            <w:shd w:fill="F5F7F9" w:val="clear"/>
-            <w:vAlign w:val="center"/>
-          </w:tcPr>
-          <w:p>
-            <w:pPr>
-              <w:spacing w:before="60" w:after="60"/>
-              <w:jc w:val="center"/>
-            </w:pPr>
-            <w:r>
-              <w:rPr>
-                <w:rFonts w:ascii="Calibri" w:cs="Calibri" w:eastAsia="Calibri" w:hAnsi="Calibri"/>
-                <w:b w:val="false"/>
-                <w:bCs w:val="false"/>
-                <w:color w:val="2c3e50"/>
-                <w:sz w:val="20"/>
-                <w:szCs w:val="20"/>
-              </w:rPr>
-              <w:t xml:space="preserve">~16 sandwiches</w:t>
-            </w:r>
-          </w:p>
-        </w:tc>
-        <w:tc>
-          <w:tcPr>
-            <w:tcW w:type="dxa" w:w="1755"/>
-            <w:shd w:fill="F5F7F9" w:val="clear"/>
-            <w:vAlign w:val="center"/>
-          </w:tcPr>
-          <w:p>
-            <w:pPr>
-              <w:spacing w:before="60" w:after="60"/>
-              <w:jc w:val="center"/>
-            </w:pPr>
-            <w:r>
-              <w:rPr>
-                <w:rFonts w:ascii="Calibri" w:cs="Calibri" w:eastAsia="Calibri" w:hAnsi="Calibri"/>
-                <w:b w:val="false"/>
-                <w:bCs w:val="false"/>
-                <w:color w:val="2c3e50"/>
-                <w:sz w:val="20"/>
-                <w:szCs w:val="20"/>
-              </w:rPr>
-              <w:t xml:space="preserve">~$7.99</w:t>
-            </w:r>
-          </w:p>
-        </w:tc>
-      </w:tr>
-      <w:tr>
-        <w:tc>
-          <w:tcPr>
-            <w:tcW w:type="dxa" w:w="2340"/>
-            <w:vAlign w:val="center"/>
-          </w:tcPr>
-          <w:p>
-            <w:pPr>
-              <w:spacing w:before="60" w:after="60"/>
-              <w:jc w:val="left"/>
-            </w:pPr>
-            <w:r>
-              <w:rPr>
-                <w:rFonts w:ascii="Calibri" w:cs="Calibri" w:eastAsia="Calibri" w:hAnsi="Calibri"/>
-                <w:b w:val="false"/>
-                <w:bCs w:val="false"/>
-                <w:color w:val="2c3e50"/>
-                <w:sz w:val="20"/>
-                <w:szCs w:val="20"/>
-              </w:rPr>
-              <w:t xml:space="preserve">Bread</w:t>
-            </w:r>
-          </w:p>
-        </w:tc>
-        <w:tc>
-          <w:tcPr>
-            <w:tcW w:type="dxa" w:w="3510"/>
-            <w:vAlign w:val="center"/>
-          </w:tcPr>
-          <w:p>
-            <w:pPr>
-              <w:spacing w:before="60" w:after="60"/>
-              <w:jc w:val="left"/>
-            </w:pPr>
-            <w:r>
-              <w:rPr>
-                <w:rFonts w:ascii="Calibri" w:cs="Calibri" w:eastAsia="Calibri" w:hAnsi="Calibri"/>
-                <w:b w:val="false"/>
-                <w:bCs w:val="false"/>
-                <w:color w:val="2c3e50"/>
-                <w:sz w:val="20"/>
-                <w:szCs w:val="20"/>
-              </w:rPr>
-              <w:t xml:space="preserve">Nature's Own 100% Whole Wheat</w:t>
-            </w:r>
-          </w:p>
-        </w:tc>
-        <w:tc>
-          <w:tcPr>
-            <w:tcW w:type="dxa" w:w="1755"/>
-            <w:vAlign w:val="center"/>
-          </w:tcPr>
-          <w:p>
-            <w:pPr>
-              <w:spacing w:before="60" w:after="60"/>
-              <w:jc w:val="center"/>
-            </w:pPr>
-            <w:r>
-              <w:rPr>
-                <w:rFonts w:ascii="Calibri" w:cs="Calibri" w:eastAsia="Calibri" w:hAnsi="Calibri"/>
-                <w:b w:val="false"/>
-                <w:bCs w:val="false"/>
-                <w:color w:val="2c3e50"/>
-                <w:sz w:val="20"/>
-                <w:szCs w:val="20"/>
-              </w:rPr>
-              <w:t xml:space="preserve">~10 sandwiches/loaf</w:t>
-            </w:r>
-          </w:p>
-        </w:tc>
-        <w:tc>
-          <w:tcPr>
-            <w:tcW w:type="dxa" w:w="1755"/>
-            <w:vAlign w:val="center"/>
-          </w:tcPr>
-          <w:p>
-            <w:pPr>
-              <w:spacing w:before="60" w:after="60"/>
-              <w:jc w:val="center"/>
-            </w:pPr>
-            <w:r>
-              <w:rPr>
-                <w:rFonts w:ascii="Calibri" w:cs="Calibri" w:eastAsia="Calibri" w:hAnsi="Calibri"/>
-                <w:b w:val="false"/>
-                <w:bCs w:val="false"/>
-                <w:color w:val="2c3e50"/>
-                <w:sz w:val="20"/>
-                <w:szCs w:val="20"/>
-              </w:rPr>
-              <w:t xml:space="preserve">~$4.49</w:t>
-            </w:r>
-          </w:p>
-        </w:tc>
-      </w:tr>
-      <w:tr>
-        <w:tc>
-          <w:tcPr>
-            <w:tcW w:type="dxa" w:w="2340"/>
-            <w:shd w:fill="F5F7F9" w:val="clear"/>
-            <w:vAlign w:val="center"/>
-          </w:tcPr>
-          <w:p>
-            <w:pPr>
-              <w:spacing w:before="60" w:after="60"/>
-              <w:jc w:val="left"/>
-            </w:pPr>
-            <w:r>
-              <w:rPr>
-                <w:rFonts w:ascii="Calibri" w:cs="Calibri" w:eastAsia="Calibri" w:hAnsi="Calibri"/>
-                <w:b w:val="false"/>
-                <w:bCs w:val="false"/>
-                <w:color w:val="2c3e50"/>
-                <w:sz w:val="20"/>
-                <w:szCs w:val="20"/>
-              </w:rPr>
-              <w:t xml:space="preserve">Peanut Butter</w:t>
-            </w:r>
-          </w:p>
-        </w:tc>
-        <w:tc>
-          <w:tcPr>
-            <w:tcW w:type="dxa" w:w="3510"/>
-            <w:shd w:fill="F5F7F9" w:val="clear"/>
-            <w:vAlign w:val="center"/>
-          </w:tcPr>
-          <w:p>
-            <w:pPr>
-              <w:spacing w:before="60" w:after="60"/>
-              <w:jc w:val="left"/>
-            </w:pPr>
-            <w:r>
-              <w:rPr>
-                <w:rFonts w:ascii="Calibri" w:cs="Calibri" w:eastAsia="Calibri" w:hAnsi="Calibri"/>
-                <w:b w:val="false"/>
-                <w:bCs w:val="false"/>
-                <w:color w:val="2c3e50"/>
-                <w:sz w:val="20"/>
-                <w:szCs w:val="20"/>
-              </w:rPr>
-              <w:t xml:space="preserve">Standard creamy peanut butter (large jar)</w:t>
-            </w:r>
-          </w:p>
-        </w:tc>
-        <w:tc>
-          <w:tcPr>
-            <w:tcW w:type="dxa" w:w="1755"/>
-            <w:shd w:fill="F5F7F9" w:val="clear"/>
-            <w:vAlign w:val="center"/>
-          </w:tcPr>
-          <w:p>
-            <w:pPr>
-              <w:spacing w:before="60" w:after="60"/>
-              <w:jc w:val="center"/>
-            </w:pPr>
-            <w:r>
-              <w:rPr>
-                <w:rFonts w:ascii="Calibri" w:cs="Calibri" w:eastAsia="Calibri" w:hAnsi="Calibri"/>
-                <w:b w:val="false"/>
-                <w:bCs w:val="false"/>
-                <w:color w:val="2c3e50"/>
-                <w:sz w:val="20"/>
-                <w:szCs w:val="20"/>
-              </w:rPr>
-              <w:t xml:space="preserve">Varies</w:t>
-            </w:r>
-          </w:p>
-        </w:tc>
-        <w:tc>
-          <w:tcPr>
-            <w:tcW w:type="dxa" w:w="1755"/>
-            <w:shd w:fill="F5F7F9" w:val="clear"/>
-            <w:vAlign w:val="center"/>
-          </w:tcPr>
-          <w:p>
-            <w:pPr>
-              <w:spacing w:before="60" w:after="60"/>
-              <w:jc w:val="center"/>
-            </w:pPr>
-            <w:r>
-              <w:rPr>
-                <w:rFonts w:ascii="Calibri" w:cs="Calibri" w:eastAsia="Calibri" w:hAnsi="Calibri"/>
-                <w:b w:val="false"/>
-                <w:bCs w:val="false"/>
-                <w:color w:val="2c3e50"/>
-                <w:sz w:val="20"/>
-                <w:szCs w:val="20"/>
-              </w:rPr>
-              <w:t xml:space="preserve">Varies</w:t>
-            </w:r>
-          </w:p>
-        </w:tc>
-      </w:tr>
-      <w:tr>
-        <w:tc>
-          <w:tcPr>
-            <w:tcW w:type="dxa" w:w="2340"/>
-            <w:vAlign w:val="center"/>
-          </w:tcPr>
-          <w:p>
-            <w:pPr>
-              <w:spacing w:before="60" w:after="60"/>
-              <w:jc w:val="left"/>
-            </w:pPr>
-            <w:r>
-              <w:rPr>
-                <w:rFonts w:ascii="Calibri" w:cs="Calibri" w:eastAsia="Calibri" w:hAnsi="Calibri"/>
-                <w:b w:val="false"/>
-                <w:bCs w:val="false"/>
-                <w:color w:val="2c3e50"/>
-                <w:sz w:val="20"/>
-                <w:szCs w:val="20"/>
-              </w:rPr>
-              <w:t xml:space="preserve">Jelly</w:t>
-            </w:r>
-          </w:p>
-        </w:tc>
-        <w:tc>
-          <w:tcPr>
-            <w:tcW w:type="dxa" w:w="3510"/>
-            <w:vAlign w:val="center"/>
-          </w:tcPr>
-          <w:p>
-            <w:pPr>
-              <w:spacing w:before="60" w:after="60"/>
-              <w:jc w:val="left"/>
-            </w:pPr>
-            <w:r>
-              <w:rPr>
-                <w:rFonts w:ascii="Calibri" w:cs="Calibri" w:eastAsia="Calibri" w:hAnsi="Calibri"/>
-                <w:b w:val="false"/>
-                <w:bCs w:val="false"/>
-                <w:color w:val="2c3e50"/>
-                <w:sz w:val="20"/>
-                <w:szCs w:val="20"/>
-              </w:rPr>
-              <w:t xml:space="preserve">Standard grape or strawberry jelly (large jar)</w:t>
-            </w:r>
-          </w:p>
-        </w:tc>
-        <w:tc>
-          <w:tcPr>
-            <w:tcW w:type="dxa" w:w="1755"/>
-            <w:vAlign w:val="center"/>
-          </w:tcPr>
-          <w:p>
-            <w:pPr>
-              <w:spacing w:before="60" w:after="60"/>
-              <w:jc w:val="center"/>
-            </w:pPr>
-            <w:r>
-              <w:rPr>
-                <w:rFonts w:ascii="Calibri" w:cs="Calibri" w:eastAsia="Calibri" w:hAnsi="Calibri"/>
-                <w:b w:val="false"/>
-                <w:bCs w:val="false"/>
-                <w:color w:val="2c3e50"/>
-                <w:sz w:val="20"/>
-                <w:szCs w:val="20"/>
-              </w:rPr>
-              <w:t xml:space="preserve">Varies</w:t>
-            </w:r>
-          </w:p>
-        </w:tc>
-        <w:tc>
-          <w:tcPr>
-            <w:tcW w:type="dxa" w:w="1755"/>
-            <w:vAlign w:val="center"/>
-          </w:tcPr>
-          <w:p>
-            <w:pPr>
-              <w:spacing w:before="60" w:after="60"/>
-              <w:jc w:val="center"/>
-            </w:pPr>
-            <w:r>
-              <w:rPr>
-                <w:rFonts w:ascii="Calibri" w:cs="Calibri" w:eastAsia="Calibri" w:hAnsi="Calibri"/>
-                <w:b w:val="false"/>
-                <w:bCs w:val="false"/>
-                <w:color w:val="2c3e50"/>
-                <w:sz w:val="20"/>
-                <w:szCs w:val="20"/>
-              </w:rPr>
-              <w:t xml:space="preserve">Varies</w:t>
-            </w:r>
-          </w:p>
-        </w:tc>
-      </w:tr>
-    </w:tbl>
-    <w:p>
-      <w:pPr>
-        <w:spacing w:after="160"/>
-      </w:pPr>
-      <w:r>
-        <w:rPr>
-          <w:rFonts w:ascii="Calibri" w:cs="Calibri" w:eastAsia="Calibri" w:hAnsi="Calibri"/>
-          <w:sz w:val="22"/>
-          <w:szCs w:val="22"/>
-        </w:rPr>
-        <w:t xml:space="preserve"/>
       </w:r>
     </w:p>
     <w:p>
@@ -2861,7 +2152,7 @@
           <w:sz w:val="22"/>
           <w:szCs w:val="22"/>
         </w:rPr>
-        <w:t xml:space="preserve">Ensure all volunteers have hair tied back and gloves on</w:t>
+        <w:t xml:space="preserve">Ensure all volunteers have hair tied back/hair nets on, hands washed, and gloves on</w:t>
       </w:r>
     </w:p>
     <w:p>
@@ -3002,7 +2293,7 @@
           <w:sz w:val="22"/>
           <w:szCs w:val="22"/>
         </w:rPr>
-        <w:t xml:space="preserve">  —  Place 2–3 ounces (2–3 slices) of turkey OR ham on one side — follow the serving size on your package (thicker cuts typically say 2 slices, thinner cuts say 3). Use turkey or ham ONLY — no other meat alternatives.</w:t>
+        <w:t xml:space="preserve">  —  Place 2–3 ounces (2–3 slices) of turkey OR ham on one side — follow the serving size on your package (thicker cuts typically say 2 slices, thinner cuts say 3). </w:t>
       </w:r>
     </w:p>
     <w:p>
@@ -3050,7 +2341,7 @@
           <w:sz w:val="22"/>
           <w:szCs w:val="22"/>
         </w:rPr>
-        <w:t xml:space="preserve">  —  Place individual sandwich bags into a loaf-sized bag. Secure with a twist tie only — no knots or rubber bands. Place the completed loaf bag in the refrigerator IMMEDIATELY. Do not let completed sandwiches sit on the counter.</w:t>
+        <w:t xml:space="preserve">  —  Place individual sandwich bags back into the bag the loaf of bread came out of. Secure with a twist tie only — no knots or rubber bands. Place the completed loaf bag in the refrigerator IMMEDIATELY. Do not let completed sandwiches sit on the counter.</w:t>
       </w:r>
     </w:p>
     <w:p>

</xml_diff>